<commit_message>
get agreement of the theme
</commit_message>
<xml_diff>
--- a/tz.docx
+++ b/tz.docx
@@ -6,168 +6,6 @@
       <w:pPr>
         <w:pStyle w:val="4"/>
         <w:jc w:val="center"/>
-      </w:pPr>
-      <w:r>
-        <w:rPr>
-          <w:rFonts w:asciiTheme="majorHAnsi" w:hAnsiTheme="majorHAnsi"/>
-          <w:b/>
-          <w:bCs/>
-          <w:i w:val="0"/>
-          <w:iCs w:val="0"/>
-          <w:sz w:val="48"/>
-          <w:szCs w:val="48"/>
-          <w:lang w:val="en-US"/>
-        </w:rPr>
-        <w:t>CRM</w:t>
-      </w:r>
-      <w:r>
-        <w:rPr>
-          <w:rFonts w:asciiTheme="majorHAnsi" w:hAnsiTheme="majorHAnsi"/>
-          <w:b/>
-          <w:bCs/>
-          <w:i w:val="0"/>
-          <w:iCs w:val="0"/>
-          <w:sz w:val="48"/>
-          <w:szCs w:val="48"/>
-        </w:rPr>
-        <w:t>-</w:t>
-      </w:r>
-      <w:r>
-        <w:rPr>
-          <w:rFonts w:asciiTheme="majorHAnsi" w:hAnsiTheme="majorHAnsi" w:cs="Cambria"/>
-          <w:b/>
-          <w:bCs/>
-          <w:i w:val="0"/>
-          <w:iCs w:val="0"/>
-          <w:sz w:val="48"/>
-          <w:szCs w:val="48"/>
-        </w:rPr>
-        <w:t>ка</w:t>
-      </w:r>
-      <w:r>
-        <w:rPr>
-          <w:rFonts w:asciiTheme="majorHAnsi" w:hAnsiTheme="majorHAnsi"/>
-          <w:b/>
-          <w:bCs/>
-          <w:i w:val="0"/>
-          <w:iCs w:val="0"/>
-          <w:sz w:val="48"/>
-          <w:szCs w:val="48"/>
-        </w:rPr>
-        <w:t xml:space="preserve"> </w:t>
-      </w:r>
-      <w:r>
-        <w:rPr>
-          <w:rFonts w:asciiTheme="majorHAnsi" w:hAnsiTheme="majorHAnsi" w:cs="Cambria"/>
-          <w:b/>
-          <w:bCs/>
-          <w:i w:val="0"/>
-          <w:iCs w:val="0"/>
-          <w:sz w:val="48"/>
-          <w:szCs w:val="48"/>
-        </w:rPr>
-        <w:t>для</w:t>
-      </w:r>
-      <w:r>
-        <w:rPr>
-          <w:rFonts w:asciiTheme="majorHAnsi" w:hAnsiTheme="majorHAnsi"/>
-          <w:b/>
-          <w:bCs/>
-          <w:i w:val="0"/>
-          <w:iCs w:val="0"/>
-          <w:sz w:val="48"/>
-          <w:szCs w:val="48"/>
-        </w:rPr>
-        <w:t xml:space="preserve"> </w:t>
-      </w:r>
-      <w:r>
-        <w:rPr>
-          <w:rFonts w:asciiTheme="majorHAnsi" w:hAnsiTheme="majorHAnsi" w:cs="Cambria"/>
-          <w:b/>
-          <w:bCs/>
-          <w:i w:val="0"/>
-          <w:iCs w:val="0"/>
-          <w:sz w:val="48"/>
-          <w:szCs w:val="48"/>
-        </w:rPr>
-        <w:t>управления</w:t>
-      </w:r>
-      <w:r>
-        <w:rPr>
-          <w:rFonts w:asciiTheme="majorHAnsi" w:hAnsiTheme="majorHAnsi"/>
-          <w:b/>
-          <w:bCs/>
-          <w:i w:val="0"/>
-          <w:iCs w:val="0"/>
-          <w:sz w:val="48"/>
-          <w:szCs w:val="48"/>
-        </w:rPr>
-        <w:t xml:space="preserve"> </w:t>
-      </w:r>
-      <w:r>
-        <w:rPr>
-          <w:rFonts w:asciiTheme="majorHAnsi" w:hAnsiTheme="majorHAnsi" w:cs="Cambria"/>
-          <w:b/>
-          <w:bCs/>
-          <w:i w:val="0"/>
-          <w:iCs w:val="0"/>
-          <w:sz w:val="48"/>
-          <w:szCs w:val="48"/>
-        </w:rPr>
-        <w:t>отношениями</w:t>
-      </w:r>
-      <w:r>
-        <w:rPr>
-          <w:rFonts w:asciiTheme="majorHAnsi" w:hAnsiTheme="majorHAnsi"/>
-          <w:b/>
-          <w:bCs/>
-          <w:i w:val="0"/>
-          <w:iCs w:val="0"/>
-          <w:sz w:val="48"/>
-          <w:szCs w:val="48"/>
-        </w:rPr>
-        <w:t xml:space="preserve"> </w:t>
-      </w:r>
-      <w:r>
-        <w:rPr>
-          <w:rFonts w:asciiTheme="majorHAnsi" w:hAnsiTheme="majorHAnsi" w:cs="Cambria"/>
-          <w:b/>
-          <w:bCs/>
-          <w:i w:val="0"/>
-          <w:iCs w:val="0"/>
-          <w:sz w:val="48"/>
-          <w:szCs w:val="48"/>
-        </w:rPr>
-        <w:t>с</w:t>
-      </w:r>
-      <w:r>
-        <w:rPr>
-          <w:rFonts w:asciiTheme="majorHAnsi" w:hAnsiTheme="majorHAnsi"/>
-          <w:b/>
-          <w:bCs/>
-          <w:i w:val="0"/>
-          <w:iCs w:val="0"/>
-          <w:sz w:val="48"/>
-          <w:szCs w:val="48"/>
-        </w:rPr>
-        <w:t xml:space="preserve"> </w:t>
-      </w:r>
-      <w:r>
-        <w:rPr>
-          <w:rFonts w:asciiTheme="majorHAnsi" w:hAnsiTheme="majorHAnsi" w:cs="Cambria"/>
-          <w:b/>
-          <w:bCs/>
-          <w:i w:val="0"/>
-          <w:iCs w:val="0"/>
-          <w:sz w:val="48"/>
-          <w:szCs w:val="48"/>
-        </w:rPr>
-        <w:t>поставщиками</w:t>
-      </w:r>
-    </w:p>
-    <w:p>
-      <w:pPr>
-        <w:pStyle w:val="4"/>
         <w:rPr>
           <w:rFonts w:ascii="Segoe UI" w:eastAsia="Times New Roman" w:hAnsi="Segoe UI" w:cs="Segoe UI"/>
           <w:b/>
@@ -180,6 +18,21 @@
           <w14:ligatures w14:val="none"/>
         </w:rPr>
       </w:pPr>
+      <w:r>
+        <w:rPr>
+          <w:b/>
+          <w:bCs/>
+          <w:i w:val="0"/>
+          <w:iCs w:val="0"/>
+          <w:color w:val="000000" w:themeColor="text1"/>
+          <w:sz w:val="40"/>
+          <w:szCs w:val="40"/>
+        </w:rPr>
+        <w:t>SRM-система: учёт заказов, договоров и поставок</w:t>
+      </w:r>
+      <w:r>
+        <w:br/>
+      </w:r>
       <w:r>
         <w:br/>
       </w:r>
@@ -2723,7 +2576,6 @@
           <w:sz w:val="21"/>
           <w:szCs w:val="21"/>
         </w:rPr>
-        <w:lastRenderedPageBreak/>
         <w:t>supplier_contacts</w:t>
       </w:r>
       <w:proofErr w:type="spellEnd"/>

</xml_diff>